<commit_message>
Update HIGGS Dataset Machine Learning Pipeline report.docx
</commit_message>
<xml_diff>
--- a/HIGGS Dataset Machine Learning Pipeline report.docx
+++ b/HIGGS Dataset Machine Learning Pipeline report.docx
@@ -121,7 +121,7 @@
           <w:kern w:val="0"/>
         </w:rPr>
         <w:pict w14:anchorId="7BF14629">
-          <v:rect id="_x0000_i1032" alt="" style="width:468pt;height:.05pt;mso-width-percent:0;mso-height-percent:0;mso-width-percent:0;mso-height-percent:0" o:hralign="center" o:hrstd="t" o:hr="t" fillcolor="#a0a0a0" stroked="f"/>
+          <v:rect id="_x0000_i1031" alt="" style="width:468pt;height:.05pt;mso-width-percent:0;mso-height-percent:0;mso-width-percent:0;mso-height-percent:0" o:hralign="center" o:hrstd="t" o:hr="t" fillcolor="#a0a0a0" stroked="f"/>
         </w:pict>
       </w:r>
     </w:p>
@@ -362,7 +362,7 @@
           <w:kern w:val="0"/>
         </w:rPr>
         <w:pict w14:anchorId="4B321AC4">
-          <v:rect id="_x0000_i1031" alt="" style="width:468pt;height:.05pt;mso-width-percent:0;mso-height-percent:0;mso-width-percent:0;mso-height-percent:0" o:hralign="center" o:hrstd="t" o:hr="t" fillcolor="#a0a0a0" stroked="f"/>
+          <v:rect id="_x0000_i1030" alt="" style="width:468pt;height:.05pt;mso-width-percent:0;mso-height-percent:0;mso-width-percent:0;mso-height-percent:0" o:hralign="center" o:hrstd="t" o:hr="t" fillcolor="#a0a0a0" stroked="f"/>
         </w:pict>
       </w:r>
     </w:p>
@@ -837,7 +837,7 @@
           <w:kern w:val="0"/>
         </w:rPr>
         <w:pict w14:anchorId="6BAA4811">
-          <v:rect id="_x0000_i1030" alt="" style="width:468pt;height:.05pt;mso-width-percent:0;mso-height-percent:0;mso-width-percent:0;mso-height-percent:0" o:hralign="center" o:hrstd="t" o:hr="t" fillcolor="#a0a0a0" stroked="f"/>
+          <v:rect id="_x0000_i1029" alt="" style="width:468pt;height:.05pt;mso-width-percent:0;mso-height-percent:0;mso-width-percent:0;mso-height-percent:0" o:hralign="center" o:hrstd="t" o:hr="t" fillcolor="#a0a0a0" stroked="f"/>
         </w:pict>
       </w:r>
     </w:p>
@@ -1765,7 +1765,7 @@
         </w:rPr>
         <w:lastRenderedPageBreak/>
         <w:drawing>
-          <wp:inline distT="0" distB="0" distL="0" distR="0" wp14:anchorId="23AD831C" wp14:editId="6950072B">
+          <wp:inline distT="0" distB="0" distL="0" distR="0" wp14:anchorId="23AD831C" wp14:editId="669FCD38">
             <wp:extent cx="5943600" cy="4741545"/>
             <wp:effectExtent l="0" t="0" r="0" b="0"/>
             <wp:docPr id="398115348" name="Picture 10" descr="A graph with red bars&#10;&#10;AI-generated content may be incorrect."/>
@@ -1862,7 +1862,7 @@
         </w:rPr>
         <w:lastRenderedPageBreak/>
         <w:drawing>
-          <wp:inline distT="0" distB="0" distL="0" distR="0" wp14:anchorId="2E551D76" wp14:editId="1BAD7AE3">
+          <wp:inline distT="0" distB="0" distL="0" distR="0" wp14:anchorId="2E551D76" wp14:editId="09002BDF">
             <wp:extent cx="5943600" cy="4741545"/>
             <wp:effectExtent l="0" t="0" r="0" b="0"/>
             <wp:docPr id="86947316" name="Picture 12" descr="A graph with red bars&#10;&#10;AI-generated content may be incorrect."/>
@@ -4412,7 +4412,7 @@
           <w:kern w:val="0"/>
         </w:rPr>
         <w:pict w14:anchorId="536D54D8">
-          <v:rect id="_x0000_i1029" alt="" style="width:468pt;height:.05pt;mso-width-percent:0;mso-height-percent:0;mso-width-percent:0;mso-height-percent:0" o:hralign="center" o:hrstd="t" o:hr="t" fillcolor="#a0a0a0" stroked="f"/>
+          <v:rect id="_x0000_i1028" alt="" style="width:468pt;height:.05pt;mso-width-percent:0;mso-height-percent:0;mso-width-percent:0;mso-height-percent:0" o:hralign="center" o:hrstd="t" o:hr="t" fillcolor="#a0a0a0" stroked="f"/>
         </w:pict>
       </w:r>
     </w:p>
@@ -5518,18 +5518,91 @@
         <w:spacing w:before="100" w:beforeAutospacing="1" w:after="100" w:afterAutospacing="1" w:line="240" w:lineRule="auto"/>
         <w:rPr>
           <w:rFonts w:asciiTheme="majorBidi" w:eastAsia="Times New Roman" w:hAnsiTheme="majorBidi" w:cstheme="majorBidi"/>
-          <w:kern w:val="0"/>
-          <w14:ligatures w14:val="none"/>
-        </w:rPr>
-      </w:pPr>
-      <w:r>
-        <w:rPr>
-          <w:rFonts w:asciiTheme="majorBidi" w:eastAsia="Times New Roman" w:hAnsiTheme="majorBidi" w:cstheme="majorBidi"/>
           <w:b/>
           <w:bCs/>
           <w:kern w:val="0"/>
           <w14:ligatures w14:val="none"/>
         </w:rPr>
+      </w:pPr>
+    </w:p>
+    <w:p>
+      <w:pPr>
+        <w:spacing w:before="100" w:beforeAutospacing="1" w:after="100" w:afterAutospacing="1" w:line="240" w:lineRule="auto"/>
+        <w:rPr>
+          <w:rFonts w:asciiTheme="majorBidi" w:eastAsia="Times New Roman" w:hAnsiTheme="majorBidi" w:cstheme="majorBidi"/>
+          <w:b/>
+          <w:bCs/>
+          <w:kern w:val="0"/>
+          <w14:ligatures w14:val="none"/>
+        </w:rPr>
+      </w:pPr>
+    </w:p>
+    <w:p>
+      <w:pPr>
+        <w:spacing w:before="100" w:beforeAutospacing="1" w:after="100" w:afterAutospacing="1" w:line="240" w:lineRule="auto"/>
+        <w:rPr>
+          <w:rFonts w:asciiTheme="majorBidi" w:eastAsia="Times New Roman" w:hAnsiTheme="majorBidi" w:cstheme="majorBidi"/>
+          <w:b/>
+          <w:bCs/>
+          <w:kern w:val="0"/>
+          <w14:ligatures w14:val="none"/>
+        </w:rPr>
+      </w:pPr>
+    </w:p>
+    <w:p>
+      <w:pPr>
+        <w:spacing w:before="100" w:beforeAutospacing="1" w:after="100" w:afterAutospacing="1" w:line="240" w:lineRule="auto"/>
+        <w:rPr>
+          <w:rFonts w:asciiTheme="majorBidi" w:eastAsia="Times New Roman" w:hAnsiTheme="majorBidi" w:cstheme="majorBidi"/>
+          <w:b/>
+          <w:bCs/>
+          <w:kern w:val="0"/>
+          <w14:ligatures w14:val="none"/>
+        </w:rPr>
+      </w:pPr>
+    </w:p>
+    <w:p>
+      <w:pPr>
+        <w:spacing w:before="100" w:beforeAutospacing="1" w:after="100" w:afterAutospacing="1" w:line="240" w:lineRule="auto"/>
+        <w:rPr>
+          <w:rFonts w:asciiTheme="majorBidi" w:eastAsia="Times New Roman" w:hAnsiTheme="majorBidi" w:cstheme="majorBidi"/>
+          <w:b/>
+          <w:bCs/>
+          <w:kern w:val="0"/>
+          <w14:ligatures w14:val="none"/>
+        </w:rPr>
+      </w:pPr>
+    </w:p>
+    <w:p>
+      <w:pPr>
+        <w:spacing w:before="100" w:beforeAutospacing="1" w:after="100" w:afterAutospacing="1" w:line="240" w:lineRule="auto"/>
+        <w:rPr>
+          <w:rFonts w:asciiTheme="majorBidi" w:eastAsia="Times New Roman" w:hAnsiTheme="majorBidi" w:cstheme="majorBidi"/>
+          <w:b/>
+          <w:bCs/>
+          <w:kern w:val="0"/>
+          <w14:ligatures w14:val="none"/>
+        </w:rPr>
+      </w:pPr>
+    </w:p>
+    <w:p>
+      <w:pPr>
+        <w:spacing w:before="100" w:beforeAutospacing="1" w:after="100" w:afterAutospacing="1" w:line="240" w:lineRule="auto"/>
+        <w:rPr>
+          <w:rFonts w:asciiTheme="majorBidi" w:eastAsia="Times New Roman" w:hAnsiTheme="majorBidi" w:cstheme="majorBidi"/>
+          <w:kern w:val="0"/>
+          <w14:ligatures w14:val="none"/>
+        </w:rPr>
+      </w:pPr>
+      <w:r>
+        <w:rPr>
+          <w:rFonts w:asciiTheme="majorBidi" w:eastAsia="Times New Roman" w:hAnsiTheme="majorBidi" w:cstheme="majorBidi"/>
+          <w:b/>
+          <w:bCs/>
+          <w:kern w:val="0"/>
+          <w14:ligatures w14:val="none"/>
+        </w:rPr>
+        <w:lastRenderedPageBreak/>
         <w:t>Performance Visualization:</w:t>
       </w:r>
     </w:p>
@@ -5551,7 +5624,6 @@
           <w:kern w:val="0"/>
           <w14:ligatures w14:val="none"/>
         </w:rPr>
-        <w:lastRenderedPageBreak/>
         <w:fldChar w:fldCharType="begin"/>
       </w:r>
       <w:r>
@@ -6694,7 +6766,11 @@
           <w14:ligatures w14:val="none"/>
         </w:rPr>
       </w:pPr>
-      <w:r>
+    </w:p>
+    <w:p>
+      <w:pPr>
+        <w:spacing w:before="100" w:beforeAutospacing="1" w:after="100" w:afterAutospacing="1" w:line="240" w:lineRule="auto"/>
+        <w:outlineLvl w:val="2"/>
         <w:rPr>
           <w:rFonts w:asciiTheme="majorBidi" w:eastAsia="Times New Roman" w:hAnsiTheme="majorBidi" w:cstheme="majorBidi"/>
           <w:b/>
@@ -6704,6 +6780,48 @@
           <w:szCs w:val="27"/>
           <w14:ligatures w14:val="none"/>
         </w:rPr>
+      </w:pPr>
+    </w:p>
+    <w:p>
+      <w:pPr>
+        <w:spacing w:before="100" w:beforeAutospacing="1" w:after="100" w:afterAutospacing="1" w:line="240" w:lineRule="auto"/>
+        <w:outlineLvl w:val="2"/>
+        <w:rPr>
+          <w:rFonts w:asciiTheme="majorBidi" w:eastAsia="Times New Roman" w:hAnsiTheme="majorBidi" w:cstheme="majorBidi"/>
+          <w:b/>
+          <w:bCs/>
+          <w:kern w:val="0"/>
+          <w:sz w:val="27"/>
+          <w:szCs w:val="27"/>
+          <w14:ligatures w14:val="none"/>
+        </w:rPr>
+      </w:pPr>
+    </w:p>
+    <w:p>
+      <w:pPr>
+        <w:spacing w:before="100" w:beforeAutospacing="1" w:after="100" w:afterAutospacing="1" w:line="240" w:lineRule="auto"/>
+        <w:outlineLvl w:val="2"/>
+        <w:rPr>
+          <w:rFonts w:asciiTheme="majorBidi" w:eastAsia="Times New Roman" w:hAnsiTheme="majorBidi" w:cstheme="majorBidi"/>
+          <w:b/>
+          <w:bCs/>
+          <w:kern w:val="0"/>
+          <w:sz w:val="27"/>
+          <w:szCs w:val="27"/>
+          <w14:ligatures w14:val="none"/>
+        </w:rPr>
+      </w:pPr>
+      <w:r>
+        <w:rPr>
+          <w:rFonts w:asciiTheme="majorBidi" w:eastAsia="Times New Roman" w:hAnsiTheme="majorBidi" w:cstheme="majorBidi"/>
+          <w:b/>
+          <w:bCs/>
+          <w:kern w:val="0"/>
+          <w:sz w:val="27"/>
+          <w:szCs w:val="27"/>
+          <w14:ligatures w14:val="none"/>
+        </w:rPr>
+        <w:lastRenderedPageBreak/>
         <w:t>3.3 ROC Curve Analysis</w:t>
       </w:r>
     </w:p>
@@ -6722,7 +6840,6 @@
           <w:kern w:val="0"/>
           <w14:ligatures w14:val="none"/>
         </w:rPr>
-        <w:lastRenderedPageBreak/>
         <w:fldChar w:fldCharType="begin"/>
       </w:r>
       <w:r>
@@ -7108,7 +7225,11 @@
           <w14:ligatures w14:val="none"/>
         </w:rPr>
       </w:pPr>
-      <w:r>
+    </w:p>
+    <w:p>
+      <w:pPr>
+        <w:spacing w:before="100" w:beforeAutospacing="1" w:after="100" w:afterAutospacing="1" w:line="240" w:lineRule="auto"/>
+        <w:outlineLvl w:val="2"/>
         <w:rPr>
           <w:rFonts w:asciiTheme="majorBidi" w:eastAsia="Times New Roman" w:hAnsiTheme="majorBidi" w:cstheme="majorBidi"/>
           <w:b/>
@@ -7118,6 +7239,33 @@
           <w:szCs w:val="27"/>
           <w14:ligatures w14:val="none"/>
         </w:rPr>
+      </w:pPr>
+    </w:p>
+    <w:p>
+      <w:pPr>
+        <w:spacing w:before="100" w:beforeAutospacing="1" w:after="100" w:afterAutospacing="1" w:line="240" w:lineRule="auto"/>
+        <w:outlineLvl w:val="2"/>
+        <w:rPr>
+          <w:rFonts w:asciiTheme="majorBidi" w:eastAsia="Times New Roman" w:hAnsiTheme="majorBidi" w:cstheme="majorBidi"/>
+          <w:b/>
+          <w:bCs/>
+          <w:kern w:val="0"/>
+          <w:sz w:val="27"/>
+          <w:szCs w:val="27"/>
+          <w14:ligatures w14:val="none"/>
+        </w:rPr>
+      </w:pPr>
+      <w:r>
+        <w:rPr>
+          <w:rFonts w:asciiTheme="majorBidi" w:eastAsia="Times New Roman" w:hAnsiTheme="majorBidi" w:cstheme="majorBidi"/>
+          <w:b/>
+          <w:bCs/>
+          <w:kern w:val="0"/>
+          <w:sz w:val="27"/>
+          <w:szCs w:val="27"/>
+          <w14:ligatures w14:val="none"/>
+        </w:rPr>
+        <w:lastRenderedPageBreak/>
         <w:t>3.4 Feature Selection Impact Analysis</w:t>
       </w:r>
     </w:p>
@@ -7136,7 +7284,6 @@
           <w:noProof/>
           <w:kern w:val="0"/>
         </w:rPr>
-        <w:lastRenderedPageBreak/>
         <w:drawing>
           <wp:inline distT="0" distB="0" distL="0" distR="0" wp14:anchorId="71393EB6" wp14:editId="404FAA0A">
             <wp:extent cx="5943600" cy="2350770"/>
@@ -7874,7 +8021,11 @@
           <w14:ligatures w14:val="none"/>
         </w:rPr>
       </w:pPr>
-      <w:r>
+    </w:p>
+    <w:p>
+      <w:pPr>
+        <w:spacing w:before="100" w:beforeAutospacing="1" w:after="100" w:afterAutospacing="1" w:line="240" w:lineRule="auto"/>
+        <w:outlineLvl w:val="2"/>
         <w:rPr>
           <w:rFonts w:asciiTheme="majorBidi" w:eastAsia="Times New Roman" w:hAnsiTheme="majorBidi" w:cstheme="majorBidi"/>
           <w:b/>
@@ -7884,6 +8035,108 @@
           <w:szCs w:val="27"/>
           <w14:ligatures w14:val="none"/>
         </w:rPr>
+      </w:pPr>
+    </w:p>
+    <w:p>
+      <w:pPr>
+        <w:spacing w:before="100" w:beforeAutospacing="1" w:after="100" w:afterAutospacing="1" w:line="240" w:lineRule="auto"/>
+        <w:outlineLvl w:val="2"/>
+        <w:rPr>
+          <w:rFonts w:asciiTheme="majorBidi" w:eastAsia="Times New Roman" w:hAnsiTheme="majorBidi" w:cstheme="majorBidi"/>
+          <w:b/>
+          <w:bCs/>
+          <w:kern w:val="0"/>
+          <w:sz w:val="27"/>
+          <w:szCs w:val="27"/>
+          <w14:ligatures w14:val="none"/>
+        </w:rPr>
+      </w:pPr>
+    </w:p>
+    <w:p>
+      <w:pPr>
+        <w:spacing w:before="100" w:beforeAutospacing="1" w:after="100" w:afterAutospacing="1" w:line="240" w:lineRule="auto"/>
+        <w:outlineLvl w:val="2"/>
+        <w:rPr>
+          <w:rFonts w:asciiTheme="majorBidi" w:eastAsia="Times New Roman" w:hAnsiTheme="majorBidi" w:cstheme="majorBidi"/>
+          <w:b/>
+          <w:bCs/>
+          <w:kern w:val="0"/>
+          <w:sz w:val="27"/>
+          <w:szCs w:val="27"/>
+          <w14:ligatures w14:val="none"/>
+        </w:rPr>
+      </w:pPr>
+    </w:p>
+    <w:p>
+      <w:pPr>
+        <w:spacing w:before="100" w:beforeAutospacing="1" w:after="100" w:afterAutospacing="1" w:line="240" w:lineRule="auto"/>
+        <w:outlineLvl w:val="2"/>
+        <w:rPr>
+          <w:rFonts w:asciiTheme="majorBidi" w:eastAsia="Times New Roman" w:hAnsiTheme="majorBidi" w:cstheme="majorBidi"/>
+          <w:b/>
+          <w:bCs/>
+          <w:kern w:val="0"/>
+          <w:sz w:val="27"/>
+          <w:szCs w:val="27"/>
+          <w14:ligatures w14:val="none"/>
+        </w:rPr>
+      </w:pPr>
+    </w:p>
+    <w:p>
+      <w:pPr>
+        <w:spacing w:before="100" w:beforeAutospacing="1" w:after="100" w:afterAutospacing="1" w:line="240" w:lineRule="auto"/>
+        <w:outlineLvl w:val="2"/>
+        <w:rPr>
+          <w:rFonts w:asciiTheme="majorBidi" w:eastAsia="Times New Roman" w:hAnsiTheme="majorBidi" w:cstheme="majorBidi"/>
+          <w:b/>
+          <w:bCs/>
+          <w:kern w:val="0"/>
+          <w:sz w:val="27"/>
+          <w:szCs w:val="27"/>
+          <w14:ligatures w14:val="none"/>
+        </w:rPr>
+      </w:pPr>
+    </w:p>
+    <w:p>
+      <w:pPr>
+        <w:spacing w:before="100" w:beforeAutospacing="1" w:after="100" w:afterAutospacing="1" w:line="240" w:lineRule="auto"/>
+        <w:outlineLvl w:val="2"/>
+        <w:rPr>
+          <w:rFonts w:asciiTheme="majorBidi" w:eastAsia="Times New Roman" w:hAnsiTheme="majorBidi" w:cstheme="majorBidi"/>
+          <w:b/>
+          <w:bCs/>
+          <w:kern w:val="0"/>
+          <w:sz w:val="27"/>
+          <w:szCs w:val="27"/>
+          <w14:ligatures w14:val="none"/>
+        </w:rPr>
+      </w:pPr>
+    </w:p>
+    <w:p>
+      <w:pPr>
+        <w:spacing w:before="100" w:beforeAutospacing="1" w:after="100" w:afterAutospacing="1" w:line="240" w:lineRule="auto"/>
+        <w:outlineLvl w:val="2"/>
+        <w:rPr>
+          <w:rFonts w:asciiTheme="majorBidi" w:eastAsia="Times New Roman" w:hAnsiTheme="majorBidi" w:cstheme="majorBidi"/>
+          <w:b/>
+          <w:bCs/>
+          <w:kern w:val="0"/>
+          <w:sz w:val="27"/>
+          <w:szCs w:val="27"/>
+          <w14:ligatures w14:val="none"/>
+        </w:rPr>
+      </w:pPr>
+      <w:r>
+        <w:rPr>
+          <w:rFonts w:asciiTheme="majorBidi" w:eastAsia="Times New Roman" w:hAnsiTheme="majorBidi" w:cstheme="majorBidi"/>
+          <w:b/>
+          <w:bCs/>
+          <w:kern w:val="0"/>
+          <w:sz w:val="27"/>
+          <w:szCs w:val="27"/>
+          <w14:ligatures w14:val="none"/>
+        </w:rPr>
+        <w:lastRenderedPageBreak/>
         <w:t>3.5 Comprehensive Summary</w:t>
       </w:r>
     </w:p>
@@ -7902,7 +8155,6 @@
           <w:noProof/>
           <w:kern w:val="0"/>
         </w:rPr>
-        <w:lastRenderedPageBreak/>
         <w:drawing>
           <wp:inline distT="0" distB="0" distL="0" distR="0" wp14:anchorId="2CA47823" wp14:editId="514ADEBC">
             <wp:extent cx="5943600" cy="4416425"/>
@@ -7994,7 +8246,7 @@
           <w:kern w:val="0"/>
         </w:rPr>
         <w:pict w14:anchorId="2A090312">
-          <v:rect id="_x0000_i1028" alt="" style="width:468pt;height:.05pt;mso-width-percent:0;mso-height-percent:0;mso-width-percent:0;mso-height-percent:0" o:hralign="center" o:hrstd="t" o:hr="t" fillcolor="#a0a0a0" stroked="f"/>
+          <v:rect id="_x0000_i1027" alt="" style="width:468pt;height:.05pt;mso-width-percent:0;mso-height-percent:0;mso-width-percent:0;mso-height-percent:0" o:hralign="center" o:hrstd="t" o:hr="t" fillcolor="#a0a0a0" stroked="f"/>
         </w:pict>
       </w:r>
     </w:p>
@@ -8257,18 +8509,31 @@
         <w:spacing w:before="100" w:beforeAutospacing="1" w:after="100" w:afterAutospacing="1" w:line="240" w:lineRule="auto"/>
         <w:rPr>
           <w:rFonts w:asciiTheme="majorBidi" w:eastAsia="Times New Roman" w:hAnsiTheme="majorBidi" w:cstheme="majorBidi"/>
-          <w:kern w:val="0"/>
-          <w14:ligatures w14:val="none"/>
-        </w:rPr>
-      </w:pPr>
-      <w:r>
-        <w:rPr>
-          <w:rFonts w:asciiTheme="majorBidi" w:eastAsia="Times New Roman" w:hAnsiTheme="majorBidi" w:cstheme="majorBidi"/>
           <w:b/>
           <w:bCs/>
           <w:kern w:val="0"/>
           <w14:ligatures w14:val="none"/>
         </w:rPr>
+      </w:pPr>
+    </w:p>
+    <w:p>
+      <w:pPr>
+        <w:spacing w:before="100" w:beforeAutospacing="1" w:after="100" w:afterAutospacing="1" w:line="240" w:lineRule="auto"/>
+        <w:rPr>
+          <w:rFonts w:asciiTheme="majorBidi" w:eastAsia="Times New Roman" w:hAnsiTheme="majorBidi" w:cstheme="majorBidi"/>
+          <w:kern w:val="0"/>
+          <w14:ligatures w14:val="none"/>
+        </w:rPr>
+      </w:pPr>
+      <w:r>
+        <w:rPr>
+          <w:rFonts w:asciiTheme="majorBidi" w:eastAsia="Times New Roman" w:hAnsiTheme="majorBidi" w:cstheme="majorBidi"/>
+          <w:b/>
+          <w:bCs/>
+          <w:kern w:val="0"/>
+          <w14:ligatures w14:val="none"/>
+        </w:rPr>
+        <w:lastRenderedPageBreak/>
         <w:t>Optimal Configuration:</w:t>
       </w:r>
     </w:p>
@@ -8325,7 +8590,6 @@
           <w:kern w:val="0"/>
           <w14:ligatures w14:val="none"/>
         </w:rPr>
-        <w:lastRenderedPageBreak/>
         <w:t>Best Hyperparameters:</w:t>
       </w:r>
       <w:r>
@@ -9477,6 +9741,7 @@
           <w:kern w:val="0"/>
           <w14:ligatures w14:val="none"/>
         </w:rPr>
+        <w:lastRenderedPageBreak/>
         <w:t>Strategic Implications:</w:t>
       </w:r>
     </w:p>
@@ -9501,7 +9766,6 @@
           <w:kern w:val="0"/>
           <w14:ligatures w14:val="none"/>
         </w:rPr>
-        <w:lastRenderedPageBreak/>
         <w:t>Production Deployment:</w:t>
       </w:r>
       <w:r>
@@ -9593,7 +9857,7 @@
           <w:kern w:val="0"/>
         </w:rPr>
         <w:pict w14:anchorId="00DC9594">
-          <v:rect id="_x0000_i1027" alt="" style="width:468pt;height:.05pt;mso-width-percent:0;mso-height-percent:0;mso-width-percent:0;mso-height-percent:0" o:hralign="center" o:hrstd="t" o:hr="t" fillcolor="#a0a0a0" stroked="f"/>
+          <v:rect id="_x0000_i1026" alt="" style="width:468pt;height:.05pt;mso-width-percent:0;mso-height-percent:0;mso-width-percent:0;mso-height-percent:0" o:hralign="center" o:hrstd="t" o:hr="t" fillcolor="#a0a0a0" stroked="f"/>
         </w:pict>
       </w:r>
     </w:p>
@@ -10376,26 +10640,6 @@
           <w14:ligatures w14:val="none"/>
         </w:rPr>
         <w:t xml:space="preserve"> Complex interaction patterns</w:t>
-      </w:r>
-    </w:p>
-    <w:p>
-      <w:pPr>
-        <w:spacing w:after="0" w:line="240" w:lineRule="auto"/>
-        <w:rPr>
-          <w:rFonts w:asciiTheme="majorBidi" w:eastAsia="Times New Roman" w:hAnsiTheme="majorBidi" w:cstheme="majorBidi"/>
-          <w:kern w:val="0"/>
-          <w14:ligatures w14:val="none"/>
-        </w:rPr>
-      </w:pPr>
-      <w:r>
-        <w:rPr>
-          <w:rFonts w:asciiTheme="majorBidi" w:eastAsia="Times New Roman" w:hAnsiTheme="majorBidi" w:cstheme="majorBidi"/>
-          <w:noProof/>
-          <w:kern w:val="0"/>
-        </w:rPr>
-        <w:pict w14:anchorId="051C1F37">
-          <v:rect id="_x0000_i1026" alt="" style="width:468pt;height:.05pt;mso-width-percent:0;mso-height-percent:0;mso-width-percent:0;mso-height-percent:0" o:hralign="center" o:hrstd="t" o:hr="t" fillcolor="#a0a0a0" stroked="f"/>
-        </w:pict>
       </w:r>
     </w:p>
     <w:p>
@@ -13164,7 +13408,11 @@
           <w14:ligatures w14:val="none"/>
         </w:rPr>
       </w:pPr>
-      <w:r>
+    </w:p>
+    <w:p>
+      <w:pPr>
+        <w:spacing w:before="100" w:beforeAutospacing="1" w:after="100" w:afterAutospacing="1" w:line="240" w:lineRule="auto"/>
+        <w:outlineLvl w:val="2"/>
         <w:rPr>
           <w:rFonts w:asciiTheme="majorBidi" w:eastAsia="Times New Roman" w:hAnsiTheme="majorBidi" w:cstheme="majorBidi"/>
           <w:b/>
@@ -13174,6 +13422,33 @@
           <w:szCs w:val="27"/>
           <w14:ligatures w14:val="none"/>
         </w:rPr>
+      </w:pPr>
+    </w:p>
+    <w:p>
+      <w:pPr>
+        <w:spacing w:before="100" w:beforeAutospacing="1" w:after="100" w:afterAutospacing="1" w:line="240" w:lineRule="auto"/>
+        <w:outlineLvl w:val="2"/>
+        <w:rPr>
+          <w:rFonts w:asciiTheme="majorBidi" w:eastAsia="Times New Roman" w:hAnsiTheme="majorBidi" w:cstheme="majorBidi"/>
+          <w:b/>
+          <w:bCs/>
+          <w:kern w:val="0"/>
+          <w:sz w:val="27"/>
+          <w:szCs w:val="27"/>
+          <w14:ligatures w14:val="none"/>
+        </w:rPr>
+      </w:pPr>
+      <w:r>
+        <w:rPr>
+          <w:rFonts w:asciiTheme="majorBidi" w:eastAsia="Times New Roman" w:hAnsiTheme="majorBidi" w:cstheme="majorBidi"/>
+          <w:b/>
+          <w:bCs/>
+          <w:kern w:val="0"/>
+          <w:sz w:val="27"/>
+          <w:szCs w:val="27"/>
+          <w14:ligatures w14:val="none"/>
+        </w:rPr>
+        <w:lastRenderedPageBreak/>
         <w:t>7.2 Quality Assurance Verification</w:t>
       </w:r>
     </w:p>
@@ -13234,7 +13509,6 @@
           <w:szCs w:val="20"/>
           <w14:ligatures w14:val="none"/>
         </w:rPr>
-        <w:lastRenderedPageBreak/>
         <w:t>✅</w:t>
       </w:r>
       <w:r>
@@ -14547,26 +14821,6 @@
         </w:rPr>
         <w:t xml:space="preserve"> best_xgboost_model.pkl</w:t>
       </w:r>
-    </w:p>
-    <w:p>
-      <w:pPr>
-        <w:rPr>
-          <w:rFonts w:asciiTheme="majorBidi" w:eastAsia="Times New Roman" w:hAnsiTheme="majorBidi" w:cstheme="majorBidi"/>
-          <w:b/>
-          <w:bCs/>
-          <w:kern w:val="0"/>
-          <w:sz w:val="36"/>
-          <w:szCs w:val="36"/>
-          <w14:ligatures w14:val="none"/>
-        </w:rPr>
-      </w:pPr>
-    </w:p>
-    <w:p>
-      <w:pPr>
-        <w:rPr>
-          <w:rFonts w:asciiTheme="majorBidi" w:hAnsiTheme="majorBidi" w:cstheme="majorBidi"/>
-        </w:rPr>
-      </w:pPr>
     </w:p>
     <w:sectPr>
       <w:pgSz w:w="12240" w:h="15840"/>

</xml_diff>